<commit_message>
ahamadi added (c) pd
</commit_message>
<xml_diff>
--- a/اختراع/فرم شماره 18.docx
+++ b/اختراع/فرم شماره 18.docx
@@ -3329,6 +3329,15 @@
               </w:rPr>
               <w:t xml:space="preserve"> </w:t>
             </w:r>
+            <w:r>
+              <w:rPr>
+                <w:rFonts w:hint="cs"/>
+                <w:b/>
+                <w:bCs/>
+                <w:rtl/>
+              </w:rPr>
+              <w:t>کریم</w:t>
+            </w:r>
           </w:p>
         </w:tc>
       </w:tr>
@@ -3346,6 +3355,9 @@
           </w:tcPr>
           <w:p>
             <w:pPr>
+              <w:tabs>
+                <w:tab w:val="center" w:pos="2422"/>
+              </w:tabs>
               <w:bidi/>
               <w:rPr>
                 <w:b/>
@@ -3370,6 +3382,23 @@
                 <w:rtl/>
               </w:rPr>
               <w:t xml:space="preserve"> </w:t>
+            </w:r>
+            <w:r>
+              <w:rPr>
+                <w:rFonts w:hint="cs"/>
+                <w:b/>
+                <w:bCs/>
+                <w:rtl/>
+              </w:rPr>
+              <w:t>27/06/1363</w:t>
+            </w:r>
+            <w:r>
+              <w:rPr>
+                <w:b/>
+                <w:bCs/>
+                <w:rtl/>
+              </w:rPr>
+              <w:tab/>
             </w:r>
           </w:p>
         </w:tc>
@@ -3410,6 +3439,15 @@
                 <w:rtl/>
               </w:rPr>
               <w:t xml:space="preserve"> </w:t>
+            </w:r>
+            <w:r>
+              <w:rPr>
+                <w:rFonts w:hint="cs"/>
+                <w:b/>
+                <w:bCs/>
+                <w:rtl/>
+              </w:rPr>
+              <w:t>ایلام</w:t>
             </w:r>
           </w:p>
         </w:tc>
@@ -3453,6 +3491,15 @@
               </w:rPr>
               <w:t xml:space="preserve">: </w:t>
             </w:r>
+            <w:r>
+              <w:rPr>
+                <w:rFonts w:hint="cs"/>
+                <w:b/>
+                <w:bCs/>
+                <w:rtl/>
+              </w:rPr>
+              <w:t>6169912227</w:t>
+            </w:r>
           </w:p>
         </w:tc>
         <w:tc>
@@ -3544,6 +3591,15 @@
               </w:rPr>
               <w:t xml:space="preserve"> </w:t>
             </w:r>
+            <w:r>
+              <w:rPr>
+                <w:rFonts w:hint="cs"/>
+                <w:b/>
+                <w:bCs/>
+                <w:rtl/>
+              </w:rPr>
+              <w:t>کارشناس</w:t>
+            </w:r>
           </w:p>
         </w:tc>
         <w:tc>
@@ -3583,6 +3639,15 @@
                 <w:rtl/>
               </w:rPr>
               <w:t xml:space="preserve">: </w:t>
+            </w:r>
+            <w:r>
+              <w:rPr>
+                <w:rFonts w:hint="cs"/>
+                <w:b/>
+                <w:bCs/>
+                <w:rtl/>
+              </w:rPr>
+              <w:t>مخابرات</w:t>
             </w:r>
           </w:p>
         </w:tc>
@@ -3626,6 +3691,15 @@
               </w:rPr>
               <w:t xml:space="preserve"> </w:t>
             </w:r>
+            <w:r>
+              <w:rPr>
+                <w:rFonts w:hint="cs"/>
+                <w:b/>
+                <w:bCs/>
+                <w:rtl/>
+              </w:rPr>
+              <w:t>ایرانی</w:t>
+            </w:r>
           </w:p>
         </w:tc>
         <w:tc>
@@ -3665,6 +3739,15 @@
                 <w:rtl/>
               </w:rPr>
               <w:t xml:space="preserve"> </w:t>
+            </w:r>
+            <w:r>
+              <w:rPr>
+                <w:rFonts w:hint="cs"/>
+                <w:b/>
+                <w:bCs/>
+                <w:rtl/>
+              </w:rPr>
+              <w:t>ایران</w:t>
             </w:r>
           </w:p>
         </w:tc>
@@ -3748,6 +3831,15 @@
               </w:rPr>
               <w:t xml:space="preserve"> </w:t>
             </w:r>
+            <w:r>
+              <w:rPr>
+                <w:rFonts w:hint="cs"/>
+                <w:b/>
+                <w:bCs/>
+                <w:rtl/>
+              </w:rPr>
+              <w:t>09183444290</w:t>
+            </w:r>
           </w:p>
         </w:tc>
       </w:tr>
@@ -3819,6 +3911,9 @@
                 <w:rtl/>
               </w:rPr>
               <w:t xml:space="preserve"> </w:t>
+            </w:r>
+            <w:r>
+              <w:t>b.ahmadi@isrc.ac.ir</w:t>
             </w:r>
           </w:p>
         </w:tc>
@@ -3937,15 +4032,15 @@
     </w:tbl>
     <w:p>
       <w:pPr>
-        <w:pStyle w:val="ListParagraph"/>
+        <w:bidi/>
         <w:spacing w:before="240"/>
-        <w:ind w:firstLine="0"/>
         <w:rPr>
-          <w:rFonts w:cs="B Nazanin"/>
           <w:sz w:val="28"/>
           <w:rtl/>
         </w:rPr>
       </w:pPr>
+      <w:bookmarkStart w:id="0" w:name="_GoBack"/>
+      <w:bookmarkEnd w:id="0"/>
     </w:p>
     <w:tbl>
       <w:tblPr>
@@ -4133,7 +4228,6 @@
             <w:pPr>
               <w:bidi/>
               <w:rPr>
-                <w:rFonts w:hint="cs"/>
                 <w:b/>
                 <w:bCs/>
                 <w:rtl/>
@@ -4316,7 +4410,6 @@
             <w:pPr>
               <w:bidi/>
               <w:rPr>
-                <w:rFonts w:hint="cs"/>
                 <w:b/>
                 <w:bCs/>
                 <w:rtl/>
@@ -4712,7 +4805,6 @@
                 <w:rtl/>
               </w:rPr>
             </w:pPr>
-            <w:bookmarkStart w:id="0" w:name="_GoBack" w:colFirst="0" w:colLast="0"/>
             <w:r>
               <w:rPr>
                 <w:rFonts w:hint="cs"/>
@@ -4735,7 +4827,6 @@
         </w:tc>
       </w:tr>
     </w:tbl>
-    <w:bookmarkEnd w:id="0"/>
     <w:p>
       <w:pPr>
         <w:pStyle w:val="ListParagraph"/>
@@ -14263,7 +14354,7 @@
 </file>
 
 <file path=customXml/itemProps1.xml><?xml version="1.0" encoding="utf-8"?>
-<ds:datastoreItem xmlns:ds="http://schemas.openxmlformats.org/officeDocument/2006/customXml" ds:itemID="{1D50CEC6-2811-429E-A92E-B82260DCF2A7}">
+<ds:datastoreItem xmlns:ds="http://schemas.openxmlformats.org/officeDocument/2006/customXml" ds:itemID="{4D2C42CB-BC50-4F9B-B08D-D6D8F3E24625}">
   <ds:schemaRefs>
     <ds:schemaRef ds:uri="http://schemas.openxmlformats.org/officeDocument/2006/bibliography"/>
   </ds:schemaRefs>

</xml_diff>